<commit_message>
clarify work count int
</commit_message>
<xml_diff>
--- a/Assignments/Assignment08_Queues/Assignment08_Queues.docx
+++ b/Assignments/Assignment08_Queues/Assignment08_Queues.docx
@@ -1,6 +1,6 @@
 
 <file path=word/document.xml><?xml version="1.0" encoding="utf-8"?>
-<w:document xmlns:wpc="http://schemas.microsoft.com/office/word/2010/wordprocessingCanvas" xmlns:cx="http://schemas.microsoft.com/office/drawing/2014/chartex" xmlns:cx1="http://schemas.microsoft.com/office/drawing/2015/9/8/chartex" xmlns:cx2="http://schemas.microsoft.com/office/drawing/2015/10/21/chartex" xmlns:cx3="http://schemas.microsoft.com/office/drawing/2016/5/9/chartex" xmlns:cx4="http://schemas.microsoft.com/office/drawing/2016/5/10/chartex" xmlns:cx5="http://schemas.microsoft.com/office/drawing/2016/5/11/chartex" xmlns:cx6="http://schemas.microsoft.com/office/drawing/2016/5/12/chartex" xmlns:cx7="http://schemas.microsoft.com/office/drawing/2016/5/13/chartex" xmlns:cx8="http://schemas.microsoft.com/office/drawing/2016/5/14/chartex" xmlns:mc="http://schemas.openxmlformats.org/markup-compatibility/2006" xmlns:aink="http://schemas.microsoft.com/office/drawing/2016/ink" xmlns:am3d="http://schemas.microsoft.com/office/drawing/2017/model3d" xmlns:o="urn:schemas-microsoft-com:office:office" xmlns:r="http://schemas.openxmlformats.org/officeDocument/2006/relationships" xmlns:m="http://schemas.openxmlformats.org/officeDocument/2006/math" xmlns:v="urn:schemas-microsoft-com:vml" xmlns:wp14="http://schemas.microsoft.com/office/word/2010/wordprocessingDrawing" xmlns:wp="http://schemas.openxmlformats.org/drawingml/2006/wordprocessingDrawing" xmlns:w10="urn:schemas-microsoft-com:office:word" xmlns:w="http://schemas.openxmlformats.org/wordprocessingml/2006/main" xmlns:w14="http://schemas.microsoft.com/office/word/2010/wordml" xmlns:w15="http://schemas.microsoft.com/office/word/2012/wordml" xmlns:w16cex="http://schemas.microsoft.com/office/word/2018/wordml/cex" xmlns:w16cid="http://schemas.microsoft.com/office/word/2016/wordml/cid" xmlns:w16="http://schemas.microsoft.com/office/word/2018/wordml" xmlns:w16sdtdh="http://schemas.microsoft.com/office/word/2020/wordml/sdtdatahash" xmlns:w16se="http://schemas.microsoft.com/office/word/2015/wordml/symex" xmlns:wpg="http://schemas.microsoft.com/office/word/2010/wordprocessingGroup" xmlns:wpi="http://schemas.microsoft.com/office/word/2010/wordprocessingInk" xmlns:wne="http://schemas.microsoft.com/office/word/2006/wordml" xmlns:wps="http://schemas.microsoft.com/office/word/2010/wordprocessingShape" mc:Ignorable="w14 w15 w16se w16cid w16 w16cex w16sdtdh wp14">
+<w:document xmlns:wpc="http://schemas.microsoft.com/office/word/2010/wordprocessingCanvas" xmlns:cx="http://schemas.microsoft.com/office/drawing/2014/chartex" xmlns:cx1="http://schemas.microsoft.com/office/drawing/2015/9/8/chartex" xmlns:cx2="http://schemas.microsoft.com/office/drawing/2015/10/21/chartex" xmlns:cx3="http://schemas.microsoft.com/office/drawing/2016/5/9/chartex" xmlns:cx4="http://schemas.microsoft.com/office/drawing/2016/5/10/chartex" xmlns:cx5="http://schemas.microsoft.com/office/drawing/2016/5/11/chartex" xmlns:cx6="http://schemas.microsoft.com/office/drawing/2016/5/12/chartex" xmlns:cx7="http://schemas.microsoft.com/office/drawing/2016/5/13/chartex" xmlns:cx8="http://schemas.microsoft.com/office/drawing/2016/5/14/chartex" xmlns:mc="http://schemas.openxmlformats.org/markup-compatibility/2006" xmlns:aink="http://schemas.microsoft.com/office/drawing/2016/ink" xmlns:am3d="http://schemas.microsoft.com/office/drawing/2017/model3d" xmlns:o="urn:schemas-microsoft-com:office:office" xmlns:oel="http://schemas.microsoft.com/office/2019/extlst" xmlns:r="http://schemas.openxmlformats.org/officeDocument/2006/relationships" xmlns:m="http://schemas.openxmlformats.org/officeDocument/2006/math" xmlns:v="urn:schemas-microsoft-com:vml" xmlns:wp14="http://schemas.microsoft.com/office/word/2010/wordprocessingDrawing" xmlns:wp="http://schemas.openxmlformats.org/drawingml/2006/wordprocessingDrawing" xmlns:w10="urn:schemas-microsoft-com:office:word" xmlns:w="http://schemas.openxmlformats.org/wordprocessingml/2006/main" xmlns:w14="http://schemas.microsoft.com/office/word/2010/wordml" xmlns:w15="http://schemas.microsoft.com/office/word/2012/wordml" xmlns:w16cex="http://schemas.microsoft.com/office/word/2018/wordml/cex" xmlns:w16cid="http://schemas.microsoft.com/office/word/2016/wordml/cid" xmlns:w16="http://schemas.microsoft.com/office/word/2018/wordml" xmlns:w16sdtdh="http://schemas.microsoft.com/office/word/2020/wordml/sdtdatahash" xmlns:w16se="http://schemas.microsoft.com/office/word/2015/wordml/symex" xmlns:wpg="http://schemas.microsoft.com/office/word/2010/wordprocessingGroup" xmlns:wpi="http://schemas.microsoft.com/office/word/2010/wordprocessingInk" xmlns:wne="http://schemas.microsoft.com/office/word/2006/wordml" xmlns:wps="http://schemas.microsoft.com/office/word/2010/wordprocessingShape" mc:Ignorable="w14 w15 w16se w16cid w16 w16cex w16sdtdh wp14">
   <w:body>
     <w:p>
       <w:pPr>
@@ -303,10 +303,40 @@
         <w:t>s</w:t>
       </w:r>
       <w:r>
-        <w:t xml:space="preserve"> JSON messages</w:t>
-      </w:r>
-      <w:r>
-        <w:t>. Those messages will indicate what type of work needs to be performed. The JSON messages should have three keys, “type”, “message”, and “data”. Randomly choose a type each time you queue a message. The three types are:</w:t>
+        <w:t xml:space="preserve"> </w:t>
+      </w:r>
+      <w:r>
+        <w:t xml:space="preserve">several </w:t>
+      </w:r>
+      <w:r>
+        <w:t>JSON messages</w:t>
+      </w:r>
+      <w:r>
+        <w:t>.</w:t>
+      </w:r>
+      <w:r>
+        <w:t xml:space="preserve"> The service will have a method that accepts an int parameter and queues that many messages when the method is called. When the controller calls this method method, it should pass the work count int as the number of messages.</w:t>
+      </w:r>
+    </w:p>
+    <w:p>
+      <w:pPr>
+        <w:pStyle w:val="ListParagraph"/>
+        <w:numPr>
+          <w:ilvl w:val="1"/>
+          <w:numId w:val="2"/>
+        </w:numPr>
+      </w:pPr>
+      <w:r>
+        <w:t xml:space="preserve">The JSON </w:t>
+      </w:r>
+      <w:r>
+        <w:t>messages will indicate what type of work needs to be performed. The</w:t>
+      </w:r>
+      <w:r>
+        <w:t xml:space="preserve"> </w:t>
+      </w:r>
+      <w:r>
+        <w:t>messages should have three keys, “type”, “message”, and “data”. Randomly choose a type each time you queue a message. The three types are:</w:t>
       </w:r>
     </w:p>
     <w:p>
@@ -438,6 +468,7 @@
         </w:numPr>
       </w:pPr>
       <w:r>
+        <w:lastRenderedPageBreak/>
         <w:t>Build:</w:t>
       </w:r>
       <w:r>
@@ -450,11 +481,7 @@
         <w:t>“Build”, but with a “data” parameter of one less than the current message.</w:t>
       </w:r>
       <w:r>
-        <w:t xml:space="preserve"> Then </w:t>
-      </w:r>
-      <w:r>
-        <w:lastRenderedPageBreak/>
-        <w:t xml:space="preserve">write </w:t>
+        <w:t xml:space="preserve"> Then write </w:t>
       </w:r>
       <w:r>
         <w:t>to the console with how many steps are left to complete (the “data” parameter). If the “data” parameter is zero, the building is all done</w:t>
@@ -483,15 +510,7 @@
       </w:r>
       <w:proofErr w:type="spellEnd"/>
       <w:r>
-        <w:t xml:space="preserve">() to wait </w:t>
-      </w:r>
-      <w:proofErr w:type="gramStart"/>
-      <w:r>
-        <w:t>a number of</w:t>
-      </w:r>
-      <w:proofErr w:type="gramEnd"/>
-      <w:r>
-        <w:t xml:space="preserve"> milliseconds equal to the “data” of the message. Write to the console before and after the delay to indicate the surveying is happening</w:t>
+        <w:t>() to wait a number of milliseconds equal to the “data” of the message. Write to the console before and after the delay to indicate the surveying is happening</w:t>
       </w:r>
       <w:r>
         <w:t>. These two messages should be written on the same line in the console.</w:t>
@@ -797,15 +816,7 @@
         </w:numPr>
       </w:pPr>
       <w:r>
-        <w:t xml:space="preserve">Error messages must be “in-page” </w:t>
-      </w:r>
-      <w:proofErr w:type="gramStart"/>
-      <w:r>
-        <w:t>i.e.</w:t>
-      </w:r>
-      <w:proofErr w:type="gramEnd"/>
-      <w:r>
-        <w:t xml:space="preserve"> no pop-ups or alerts.</w:t>
+        <w:t>Error messages must be “in-page” i.e. no pop-ups or alerts.</w:t>
       </w:r>
     </w:p>
     <w:p>
@@ -817,6 +828,7 @@
         </w:numPr>
       </w:pPr>
       <w:r>
+        <w:lastRenderedPageBreak/>
         <w:t xml:space="preserve">Any resources not created by you (images, </w:t>
       </w:r>
       <w:proofErr w:type="spellStart"/>
@@ -838,7 +850,6 @@
         <w:spacing w:line="256" w:lineRule="auto"/>
       </w:pPr>
       <w:r>
-        <w:lastRenderedPageBreak/>
         <w:t xml:space="preserve">All requests that submit a body to your server must have their entities validated with appropriate annotations, such as </w:t>
       </w:r>
       <w:proofErr w:type="spellStart"/>
@@ -923,7 +934,7 @@
 </file>
 
 <file path=word/endnotes.xml><?xml version="1.0" encoding="utf-8"?>
-<w:endnotes xmlns:wpc="http://schemas.microsoft.com/office/word/2010/wordprocessingCanvas" xmlns:cx="http://schemas.microsoft.com/office/drawing/2014/chartex" xmlns:cx1="http://schemas.microsoft.com/office/drawing/2015/9/8/chartex" xmlns:cx2="http://schemas.microsoft.com/office/drawing/2015/10/21/chartex" xmlns:cx3="http://schemas.microsoft.com/office/drawing/2016/5/9/chartex" xmlns:cx4="http://schemas.microsoft.com/office/drawing/2016/5/10/chartex" xmlns:cx5="http://schemas.microsoft.com/office/drawing/2016/5/11/chartex" xmlns:cx6="http://schemas.microsoft.com/office/drawing/2016/5/12/chartex" xmlns:cx7="http://schemas.microsoft.com/office/drawing/2016/5/13/chartex" xmlns:cx8="http://schemas.microsoft.com/office/drawing/2016/5/14/chartex" xmlns:mc="http://schemas.openxmlformats.org/markup-compatibility/2006" xmlns:aink="http://schemas.microsoft.com/office/drawing/2016/ink" xmlns:am3d="http://schemas.microsoft.com/office/drawing/2017/model3d" xmlns:o="urn:schemas-microsoft-com:office:office" xmlns:r="http://schemas.openxmlformats.org/officeDocument/2006/relationships" xmlns:m="http://schemas.openxmlformats.org/officeDocument/2006/math" xmlns:v="urn:schemas-microsoft-com:vml" xmlns:wp14="http://schemas.microsoft.com/office/word/2010/wordprocessingDrawing" xmlns:wp="http://schemas.openxmlformats.org/drawingml/2006/wordprocessingDrawing" xmlns:w10="urn:schemas-microsoft-com:office:word" xmlns:w="http://schemas.openxmlformats.org/wordprocessingml/2006/main" xmlns:w14="http://schemas.microsoft.com/office/word/2010/wordml" xmlns:w15="http://schemas.microsoft.com/office/word/2012/wordml" xmlns:w16cex="http://schemas.microsoft.com/office/word/2018/wordml/cex" xmlns:w16cid="http://schemas.microsoft.com/office/word/2016/wordml/cid" xmlns:w16="http://schemas.microsoft.com/office/word/2018/wordml" xmlns:w16sdtdh="http://schemas.microsoft.com/office/word/2020/wordml/sdtdatahash" xmlns:w16se="http://schemas.microsoft.com/office/word/2015/wordml/symex" xmlns:wpg="http://schemas.microsoft.com/office/word/2010/wordprocessingGroup" xmlns:wpi="http://schemas.microsoft.com/office/word/2010/wordprocessingInk" xmlns:wne="http://schemas.microsoft.com/office/word/2006/wordml" xmlns:wps="http://schemas.microsoft.com/office/word/2010/wordprocessingShape" mc:Ignorable="w14 w15 w16se w16cid w16 w16cex w16sdtdh wp14">
+<w:endnotes xmlns:wpc="http://schemas.microsoft.com/office/word/2010/wordprocessingCanvas" xmlns:cx="http://schemas.microsoft.com/office/drawing/2014/chartex" xmlns:cx1="http://schemas.microsoft.com/office/drawing/2015/9/8/chartex" xmlns:cx2="http://schemas.microsoft.com/office/drawing/2015/10/21/chartex" xmlns:cx3="http://schemas.microsoft.com/office/drawing/2016/5/9/chartex" xmlns:cx4="http://schemas.microsoft.com/office/drawing/2016/5/10/chartex" xmlns:cx5="http://schemas.microsoft.com/office/drawing/2016/5/11/chartex" xmlns:cx6="http://schemas.microsoft.com/office/drawing/2016/5/12/chartex" xmlns:cx7="http://schemas.microsoft.com/office/drawing/2016/5/13/chartex" xmlns:cx8="http://schemas.microsoft.com/office/drawing/2016/5/14/chartex" xmlns:mc="http://schemas.openxmlformats.org/markup-compatibility/2006" xmlns:aink="http://schemas.microsoft.com/office/drawing/2016/ink" xmlns:am3d="http://schemas.microsoft.com/office/drawing/2017/model3d" xmlns:o="urn:schemas-microsoft-com:office:office" xmlns:oel="http://schemas.microsoft.com/office/2019/extlst" xmlns:r="http://schemas.openxmlformats.org/officeDocument/2006/relationships" xmlns:m="http://schemas.openxmlformats.org/officeDocument/2006/math" xmlns:v="urn:schemas-microsoft-com:vml" xmlns:wp14="http://schemas.microsoft.com/office/word/2010/wordprocessingDrawing" xmlns:wp="http://schemas.openxmlformats.org/drawingml/2006/wordprocessingDrawing" xmlns:w10="urn:schemas-microsoft-com:office:word" xmlns:w="http://schemas.openxmlformats.org/wordprocessingml/2006/main" xmlns:w14="http://schemas.microsoft.com/office/word/2010/wordml" xmlns:w15="http://schemas.microsoft.com/office/word/2012/wordml" xmlns:w16cex="http://schemas.microsoft.com/office/word/2018/wordml/cex" xmlns:w16cid="http://schemas.microsoft.com/office/word/2016/wordml/cid" xmlns:w16="http://schemas.microsoft.com/office/word/2018/wordml" xmlns:w16sdtdh="http://schemas.microsoft.com/office/word/2020/wordml/sdtdatahash" xmlns:w16se="http://schemas.microsoft.com/office/word/2015/wordml/symex" xmlns:wpg="http://schemas.microsoft.com/office/word/2010/wordprocessingGroup" xmlns:wpi="http://schemas.microsoft.com/office/word/2010/wordprocessingInk" xmlns:wne="http://schemas.microsoft.com/office/word/2006/wordml" xmlns:wps="http://schemas.microsoft.com/office/word/2010/wordprocessingShape" mc:Ignorable="w14 w15 w16se w16cid w16 w16cex w16sdtdh wp14">
   <w:endnote w:type="separator" w:id="-1">
     <w:p>
       <w:pPr>
@@ -948,7 +959,7 @@
 </file>
 
 <file path=word/footnotes.xml><?xml version="1.0" encoding="utf-8"?>
-<w:footnotes xmlns:wpc="http://schemas.microsoft.com/office/word/2010/wordprocessingCanvas" xmlns:cx="http://schemas.microsoft.com/office/drawing/2014/chartex" xmlns:cx1="http://schemas.microsoft.com/office/drawing/2015/9/8/chartex" xmlns:cx2="http://schemas.microsoft.com/office/drawing/2015/10/21/chartex" xmlns:cx3="http://schemas.microsoft.com/office/drawing/2016/5/9/chartex" xmlns:cx4="http://schemas.microsoft.com/office/drawing/2016/5/10/chartex" xmlns:cx5="http://schemas.microsoft.com/office/drawing/2016/5/11/chartex" xmlns:cx6="http://schemas.microsoft.com/office/drawing/2016/5/12/chartex" xmlns:cx7="http://schemas.microsoft.com/office/drawing/2016/5/13/chartex" xmlns:cx8="http://schemas.microsoft.com/office/drawing/2016/5/14/chartex" xmlns:mc="http://schemas.openxmlformats.org/markup-compatibility/2006" xmlns:aink="http://schemas.microsoft.com/office/drawing/2016/ink" xmlns:am3d="http://schemas.microsoft.com/office/drawing/2017/model3d" xmlns:o="urn:schemas-microsoft-com:office:office" xmlns:r="http://schemas.openxmlformats.org/officeDocument/2006/relationships" xmlns:m="http://schemas.openxmlformats.org/officeDocument/2006/math" xmlns:v="urn:schemas-microsoft-com:vml" xmlns:wp14="http://schemas.microsoft.com/office/word/2010/wordprocessingDrawing" xmlns:wp="http://schemas.openxmlformats.org/drawingml/2006/wordprocessingDrawing" xmlns:w10="urn:schemas-microsoft-com:office:word" xmlns:w="http://schemas.openxmlformats.org/wordprocessingml/2006/main" xmlns:w14="http://schemas.microsoft.com/office/word/2010/wordml" xmlns:w15="http://schemas.microsoft.com/office/word/2012/wordml" xmlns:w16cex="http://schemas.microsoft.com/office/word/2018/wordml/cex" xmlns:w16cid="http://schemas.microsoft.com/office/word/2016/wordml/cid" xmlns:w16="http://schemas.microsoft.com/office/word/2018/wordml" xmlns:w16sdtdh="http://schemas.microsoft.com/office/word/2020/wordml/sdtdatahash" xmlns:w16se="http://schemas.microsoft.com/office/word/2015/wordml/symex" xmlns:wpg="http://schemas.microsoft.com/office/word/2010/wordprocessingGroup" xmlns:wpi="http://schemas.microsoft.com/office/word/2010/wordprocessingInk" xmlns:wne="http://schemas.microsoft.com/office/word/2006/wordml" xmlns:wps="http://schemas.microsoft.com/office/word/2010/wordprocessingShape" mc:Ignorable="w14 w15 w16se w16cid w16 w16cex w16sdtdh wp14">
+<w:footnotes xmlns:wpc="http://schemas.microsoft.com/office/word/2010/wordprocessingCanvas" xmlns:cx="http://schemas.microsoft.com/office/drawing/2014/chartex" xmlns:cx1="http://schemas.microsoft.com/office/drawing/2015/9/8/chartex" xmlns:cx2="http://schemas.microsoft.com/office/drawing/2015/10/21/chartex" xmlns:cx3="http://schemas.microsoft.com/office/drawing/2016/5/9/chartex" xmlns:cx4="http://schemas.microsoft.com/office/drawing/2016/5/10/chartex" xmlns:cx5="http://schemas.microsoft.com/office/drawing/2016/5/11/chartex" xmlns:cx6="http://schemas.microsoft.com/office/drawing/2016/5/12/chartex" xmlns:cx7="http://schemas.microsoft.com/office/drawing/2016/5/13/chartex" xmlns:cx8="http://schemas.microsoft.com/office/drawing/2016/5/14/chartex" xmlns:mc="http://schemas.openxmlformats.org/markup-compatibility/2006" xmlns:aink="http://schemas.microsoft.com/office/drawing/2016/ink" xmlns:am3d="http://schemas.microsoft.com/office/drawing/2017/model3d" xmlns:o="urn:schemas-microsoft-com:office:office" xmlns:oel="http://schemas.microsoft.com/office/2019/extlst" xmlns:r="http://schemas.openxmlformats.org/officeDocument/2006/relationships" xmlns:m="http://schemas.openxmlformats.org/officeDocument/2006/math" xmlns:v="urn:schemas-microsoft-com:vml" xmlns:wp14="http://schemas.microsoft.com/office/word/2010/wordprocessingDrawing" xmlns:wp="http://schemas.openxmlformats.org/drawingml/2006/wordprocessingDrawing" xmlns:w10="urn:schemas-microsoft-com:office:word" xmlns:w="http://schemas.openxmlformats.org/wordprocessingml/2006/main" xmlns:w14="http://schemas.microsoft.com/office/word/2010/wordml" xmlns:w15="http://schemas.microsoft.com/office/word/2012/wordml" xmlns:w16cex="http://schemas.microsoft.com/office/word/2018/wordml/cex" xmlns:w16cid="http://schemas.microsoft.com/office/word/2016/wordml/cid" xmlns:w16="http://schemas.microsoft.com/office/word/2018/wordml" xmlns:w16sdtdh="http://schemas.microsoft.com/office/word/2020/wordml/sdtdatahash" xmlns:w16se="http://schemas.microsoft.com/office/word/2015/wordml/symex" xmlns:wpg="http://schemas.microsoft.com/office/word/2010/wordprocessingGroup" xmlns:wpi="http://schemas.microsoft.com/office/word/2010/wordprocessingInk" xmlns:wne="http://schemas.microsoft.com/office/word/2006/wordml" xmlns:wps="http://schemas.microsoft.com/office/word/2010/wordprocessingShape" mc:Ignorable="w14 w15 w16se w16cid w16 w16cex w16sdtdh wp14">
   <w:footnote w:type="separator" w:id="-1">
     <w:p>
       <w:pPr>
@@ -973,7 +984,7 @@
 </file>
 
 <file path=word/numbering.xml><?xml version="1.0" encoding="utf-8"?>
-<w:numbering xmlns:wpc="http://schemas.microsoft.com/office/word/2010/wordprocessingCanvas" xmlns:cx="http://schemas.microsoft.com/office/drawing/2014/chartex" xmlns:cx1="http://schemas.microsoft.com/office/drawing/2015/9/8/chartex" xmlns:cx2="http://schemas.microsoft.com/office/drawing/2015/10/21/chartex" xmlns:cx3="http://schemas.microsoft.com/office/drawing/2016/5/9/chartex" xmlns:cx4="http://schemas.microsoft.com/office/drawing/2016/5/10/chartex" xmlns:cx5="http://schemas.microsoft.com/office/drawing/2016/5/11/chartex" xmlns:cx6="http://schemas.microsoft.com/office/drawing/2016/5/12/chartex" xmlns:cx7="http://schemas.microsoft.com/office/drawing/2016/5/13/chartex" xmlns:cx8="http://schemas.microsoft.com/office/drawing/2016/5/14/chartex" xmlns:mc="http://schemas.openxmlformats.org/markup-compatibility/2006" xmlns:aink="http://schemas.microsoft.com/office/drawing/2016/ink" xmlns:am3d="http://schemas.microsoft.com/office/drawing/2017/model3d" xmlns:o="urn:schemas-microsoft-com:office:office" xmlns:r="http://schemas.openxmlformats.org/officeDocument/2006/relationships" xmlns:m="http://schemas.openxmlformats.org/officeDocument/2006/math" xmlns:v="urn:schemas-microsoft-com:vml" xmlns:wp14="http://schemas.microsoft.com/office/word/2010/wordprocessingDrawing" xmlns:wp="http://schemas.openxmlformats.org/drawingml/2006/wordprocessingDrawing" xmlns:w10="urn:schemas-microsoft-com:office:word" xmlns:w="http://schemas.openxmlformats.org/wordprocessingml/2006/main" xmlns:w14="http://schemas.microsoft.com/office/word/2010/wordml" xmlns:w15="http://schemas.microsoft.com/office/word/2012/wordml" xmlns:w16cex="http://schemas.microsoft.com/office/word/2018/wordml/cex" xmlns:w16cid="http://schemas.microsoft.com/office/word/2016/wordml/cid" xmlns:w16="http://schemas.microsoft.com/office/word/2018/wordml" xmlns:w16sdtdh="http://schemas.microsoft.com/office/word/2020/wordml/sdtdatahash" xmlns:w16se="http://schemas.microsoft.com/office/word/2015/wordml/symex" xmlns:wpg="http://schemas.microsoft.com/office/word/2010/wordprocessingGroup" xmlns:wpi="http://schemas.microsoft.com/office/word/2010/wordprocessingInk" xmlns:wne="http://schemas.microsoft.com/office/word/2006/wordml" xmlns:wps="http://schemas.microsoft.com/office/word/2010/wordprocessingShape" mc:Ignorable="w14 w15 w16se w16cid w16 w16cex w16sdtdh wp14">
+<w:numbering xmlns:wpc="http://schemas.microsoft.com/office/word/2010/wordprocessingCanvas" xmlns:cx="http://schemas.microsoft.com/office/drawing/2014/chartex" xmlns:cx1="http://schemas.microsoft.com/office/drawing/2015/9/8/chartex" xmlns:cx2="http://schemas.microsoft.com/office/drawing/2015/10/21/chartex" xmlns:cx3="http://schemas.microsoft.com/office/drawing/2016/5/9/chartex" xmlns:cx4="http://schemas.microsoft.com/office/drawing/2016/5/10/chartex" xmlns:cx5="http://schemas.microsoft.com/office/drawing/2016/5/11/chartex" xmlns:cx6="http://schemas.microsoft.com/office/drawing/2016/5/12/chartex" xmlns:cx7="http://schemas.microsoft.com/office/drawing/2016/5/13/chartex" xmlns:cx8="http://schemas.microsoft.com/office/drawing/2016/5/14/chartex" xmlns:mc="http://schemas.openxmlformats.org/markup-compatibility/2006" xmlns:aink="http://schemas.microsoft.com/office/drawing/2016/ink" xmlns:am3d="http://schemas.microsoft.com/office/drawing/2017/model3d" xmlns:o="urn:schemas-microsoft-com:office:office" xmlns:oel="http://schemas.microsoft.com/office/2019/extlst" xmlns:r="http://schemas.openxmlformats.org/officeDocument/2006/relationships" xmlns:m="http://schemas.openxmlformats.org/officeDocument/2006/math" xmlns:v="urn:schemas-microsoft-com:vml" xmlns:wp14="http://schemas.microsoft.com/office/word/2010/wordprocessingDrawing" xmlns:wp="http://schemas.openxmlformats.org/drawingml/2006/wordprocessingDrawing" xmlns:w10="urn:schemas-microsoft-com:office:word" xmlns:w="http://schemas.openxmlformats.org/wordprocessingml/2006/main" xmlns:w14="http://schemas.microsoft.com/office/word/2010/wordml" xmlns:w15="http://schemas.microsoft.com/office/word/2012/wordml" xmlns:w16cex="http://schemas.microsoft.com/office/word/2018/wordml/cex" xmlns:w16cid="http://schemas.microsoft.com/office/word/2016/wordml/cid" xmlns:w16="http://schemas.microsoft.com/office/word/2018/wordml" xmlns:w16sdtdh="http://schemas.microsoft.com/office/word/2020/wordml/sdtdatahash" xmlns:w16se="http://schemas.microsoft.com/office/word/2015/wordml/symex" xmlns:wpg="http://schemas.microsoft.com/office/word/2010/wordprocessingGroup" xmlns:wpi="http://schemas.microsoft.com/office/word/2010/wordprocessingInk" xmlns:wne="http://schemas.microsoft.com/office/word/2006/wordml" xmlns:wps="http://schemas.microsoft.com/office/word/2010/wordprocessingShape" mc:Ignorable="w14 w15 w16se w16cid w16 w16cex w16sdtdh wp14">
   <w:abstractNum w:abstractNumId="0" w15:restartNumberingAfterBreak="0">
     <w:nsid w:val="2C142B8F"/>
     <w:multiLevelType w:val="hybridMultilevel"/>
@@ -1243,16 +1254,16 @@
       </w:pPr>
     </w:lvl>
   </w:abstractNum>
-  <w:num w:numId="1">
+  <w:num w:numId="1" w16cid:durableId="768621083">
     <w:abstractNumId w:val="0"/>
   </w:num>
-  <w:num w:numId="2">
+  <w:num w:numId="2" w16cid:durableId="898632419">
     <w:abstractNumId w:val="2"/>
   </w:num>
-  <w:num w:numId="3">
+  <w:num w:numId="3" w16cid:durableId="598413437">
     <w:abstractNumId w:val="1"/>
   </w:num>
-  <w:num w:numId="4">
+  <w:num w:numId="4" w16cid:durableId="1306935052">
     <w:abstractNumId w:val="1"/>
     <w:lvlOverride w:ilvl="0">
       <w:startOverride w:val="1"/>

</xml_diff>